<commit_message>
Linking up Master & ghpages
</commit_message>
<xml_diff>
--- a/week3/MIU_Links.docx
+++ b/week3/MIU_Links.docx
@@ -50,7 +50,17 @@
           <w:sz w:val="36"/>
           <w:szCs w:val="36"/>
         </w:rPr>
-        <w:t>Week 1 Assignment</w:t>
+        <w:t>Week 3</w:t>
+      </w:r>
+      <w:bookmarkStart w:id="0" w:name="_GoBack"/>
+      <w:bookmarkEnd w:id="0"/>
+      <w:r>
+        <w:rPr>
+          <w:rFonts w:asciiTheme="majorHAnsi" w:hAnsiTheme="majorHAnsi"/>
+          <w:sz w:val="36"/>
+          <w:szCs w:val="36"/>
+        </w:rPr>
+        <w:t xml:space="preserve"> Assignment</w:t>
       </w:r>
     </w:p>
     <w:p>
@@ -67,7 +77,15 @@
           <w:sz w:val="36"/>
           <w:szCs w:val="36"/>
         </w:rPr>
-        <w:t>03/29/2012</w:t>
+        <w:t>04/17</w:t>
+      </w:r>
+      <w:r>
+        <w:rPr>
+          <w:rFonts w:asciiTheme="majorHAnsi" w:hAnsiTheme="majorHAnsi"/>
+          <w:sz w:val="36"/>
+          <w:szCs w:val="36"/>
+        </w:rPr>
+        <w:t>/2012</w:t>
       </w:r>
     </w:p>
     <w:p>
@@ -114,18 +132,7 @@
             <w:sz w:val="36"/>
             <w:szCs w:val="36"/>
           </w:rPr>
-          <w:t>http://github.co</w:t>
-        </w:r>
-        <w:bookmarkStart w:id="0" w:name="_GoBack"/>
-        <w:bookmarkEnd w:id="0"/>
-        <w:r>
-          <w:rPr>
-            <w:rStyle w:val="Hyperlink"/>
-            <w:rFonts w:asciiTheme="majorHAnsi" w:hAnsiTheme="majorHAnsi"/>
-            <w:sz w:val="36"/>
-            <w:szCs w:val="36"/>
-          </w:rPr>
-          <w:t>m/jemcphe/Miu-Site</w:t>
+          <w:t>http://github.com/jemcphe/Miu-Site</w:t>
         </w:r>
       </w:hyperlink>
     </w:p>
@@ -152,25 +159,7 @@
           <w:sz w:val="36"/>
           <w:szCs w:val="36"/>
         </w:rPr>
-        <w:t>Live application (</w:t>
-      </w:r>
-      <w:proofErr w:type="spellStart"/>
-      <w:r>
-        <w:rPr>
-          <w:rFonts w:asciiTheme="majorHAnsi" w:hAnsiTheme="majorHAnsi"/>
-          <w:sz w:val="36"/>
-          <w:szCs w:val="36"/>
-        </w:rPr>
-        <w:t>gh</w:t>
-      </w:r>
-      <w:proofErr w:type="spellEnd"/>
-      <w:r>
-        <w:rPr>
-          <w:rFonts w:asciiTheme="majorHAnsi" w:hAnsiTheme="majorHAnsi"/>
-          <w:sz w:val="36"/>
-          <w:szCs w:val="36"/>
-        </w:rPr>
-        <w:t>-pages branch)</w:t>
+        <w:t>Live application (gh-pages branch)</w:t>
       </w:r>
     </w:p>
     <w:p>
@@ -189,7 +178,7 @@
             <w:sz w:val="36"/>
             <w:szCs w:val="36"/>
           </w:rPr>
-          <w:t>http://jemcphe.gi</w:t>
+          <w:t>http://jemcphe.github.com/Miu-Site/week</w:t>
         </w:r>
         <w:r>
           <w:rPr>
@@ -198,7 +187,7 @@
             <w:sz w:val="36"/>
             <w:szCs w:val="36"/>
           </w:rPr>
-          <w:t>t</w:t>
+          <w:t>3</w:t>
         </w:r>
         <w:r>
           <w:rPr>
@@ -207,16 +196,7 @@
             <w:sz w:val="36"/>
             <w:szCs w:val="36"/>
           </w:rPr>
-          <w:t>hub.com/Miu-Site/week</w:t>
-        </w:r>
-        <w:r>
-          <w:rPr>
-            <w:rStyle w:val="Hyperlink"/>
-            <w:rFonts w:asciiTheme="majorHAnsi" w:hAnsiTheme="majorHAnsi"/>
-            <w:sz w:val="36"/>
-            <w:szCs w:val="36"/>
-          </w:rPr>
-          <w:t>2/master</w:t>
+          <w:t>/master</w:t>
         </w:r>
       </w:hyperlink>
     </w:p>

</xml_diff>